<commit_message>
ya se guardo el folio
</commit_message>
<xml_diff>
--- a/public/plantillasDoc/formato1.docx
+++ b/public/plantillasDoc/formato1.docx
@@ -11,8 +11,6 @@
           <w:lang w:val="es-MX"/>
         </w:rPr>
       </w:pPr>
-      <w:bookmarkStart w:id="0" w:name="_GoBack"/>
-      <w:bookmarkEnd w:id="0"/>
       <w:r>
         <w:rPr>
           <w:rFonts w:ascii="Arial" w:eastAsia="Arial" w:hAnsi="Arial" w:cs="Arial"/>
@@ -295,6 +293,20 @@
           <w:lang w:val="es-MX"/>
         </w:rPr>
         <w:t xml:space="preserve">FOLIO: </w:t>
+      </w:r>
+      <w:r>
+        <w:rPr>
+          <w:lang w:val="es-MX"/>
+        </w:rPr>
+        <w:t>${folio</w:t>
+      </w:r>
+      <w:bookmarkStart w:id="0" w:name="_GoBack"/>
+      <w:bookmarkEnd w:id="0"/>
+      <w:r>
+        <w:rPr>
+          <w:lang w:val="es-MX"/>
+        </w:rPr>
+        <w:t>}</w:t>
       </w:r>
     </w:p>
     <w:tbl>

</xml_diff>

<commit_message>
se agregaron los demas cambios correspodients para la salida
</commit_message>
<xml_diff>
--- a/public/plantillasDoc/formato1.docx
+++ b/public/plantillasDoc/formato1.docx
@@ -244,10 +244,114 @@
       </w:pPr>
       <w:r>
         <w:rPr>
+          <w:noProof/>
           <w:sz w:val="21"/>
-          <w:lang w:val="es-MX"/>
+          <w:lang w:val="es-MX" w:eastAsia="es-MX"/>
         </w:rPr>
-        <w:t>NO. DE PEDIDO:</w:t>
+        <mc:AlternateContent>
+          <mc:Choice Requires="wps">
+            <w:drawing>
+              <wp:anchor distT="0" distB="0" distL="114300" distR="114300" simplePos="0" relativeHeight="251663360" behindDoc="0" locked="0" layoutInCell="1" allowOverlap="1">
+                <wp:simplePos x="0" y="0"/>
+                <wp:positionH relativeFrom="margin">
+                  <wp:posOffset>4321175</wp:posOffset>
+                </wp:positionH>
+                <wp:positionV relativeFrom="paragraph">
+                  <wp:posOffset>26670</wp:posOffset>
+                </wp:positionV>
+                <wp:extent cx="1552575" cy="295275"/>
+                <wp:effectExtent l="0" t="0" r="9525" b="9525"/>
+                <wp:wrapNone/>
+                <wp:docPr id="3" name="Cuadro de texto 3"/>
+                <wp:cNvGraphicFramePr/>
+                <a:graphic xmlns:a="http://schemas.openxmlformats.org/drawingml/2006/main">
+                  <a:graphicData uri="http://schemas.microsoft.com/office/word/2010/wordprocessingShape">
+                    <wps:wsp>
+                      <wps:cNvSpPr txBox="1"/>
+                      <wps:spPr>
+                        <a:xfrm>
+                          <a:off x="0" y="0"/>
+                          <a:ext cx="1552575" cy="295275"/>
+                        </a:xfrm>
+                        <a:prstGeom prst="rect">
+                          <a:avLst/>
+                        </a:prstGeom>
+                        <a:solidFill>
+                          <a:schemeClr val="lt1"/>
+                        </a:solidFill>
+                        <a:ln w="6350">
+                          <a:noFill/>
+                        </a:ln>
+                      </wps:spPr>
+                      <wps:txbx>
+                        <w:txbxContent>
+                          <w:p>
+                            <w:bookmarkStart w:id="0" w:name="_GoBack"/>
+                            <w:r>
+                              <w:rPr>
+                                <w:sz w:val="21"/>
+                                <w:lang w:val="es-MX"/>
+                              </w:rPr>
+                              <w:t xml:space="preserve">FOLIO: </w:t>
+                            </w:r>
+                            <w:r>
+                              <w:rPr>
+                                <w:lang w:val="es-MX"/>
+                              </w:rPr>
+                              <w:t>${folio}</w:t>
+                            </w:r>
+                            <w:bookmarkEnd w:id="0"/>
+                          </w:p>
+                        </w:txbxContent>
+                      </wps:txbx>
+                      <wps:bodyPr rot="0" spcFirstLastPara="0" vertOverflow="overflow" horzOverflow="overflow" vert="horz" wrap="square" lIns="91440" tIns="45720" rIns="91440" bIns="45720" numCol="1" spcCol="0" rtlCol="0" fromWordArt="0" anchor="t" anchorCtr="0" forceAA="0" compatLnSpc="1">
+                        <a:prstTxWarp prst="textNoShape">
+                          <a:avLst/>
+                        </a:prstTxWarp>
+                        <a:noAutofit/>
+                      </wps:bodyPr>
+                    </wps:wsp>
+                  </a:graphicData>
+                </a:graphic>
+                <wp14:sizeRelH relativeFrom="margin">
+                  <wp14:pctWidth>0</wp14:pctWidth>
+                </wp14:sizeRelH>
+              </wp:anchor>
+            </w:drawing>
+          </mc:Choice>
+          <mc:Fallback>
+            <w:pict>
+              <v:shapetype id="_x0000_t202" coordsize="21600,21600" o:spt="202" path="m,l,21600r21600,l21600,xe">
+                <v:stroke joinstyle="miter"/>
+                <v:path gradientshapeok="t" o:connecttype="rect"/>
+              </v:shapetype>
+              <v:shape id="Cuadro de texto 3" o:spid="_x0000_s1027" type="#_x0000_t202" style="position:absolute;left:0;text-align:left;margin-left:340.25pt;margin-top:2.1pt;width:122.25pt;height:23.25pt;z-index:251663360;visibility:visible;mso-wrap-style:square;mso-width-percent:0;mso-wrap-distance-left:9pt;mso-wrap-distance-top:0;mso-wrap-distance-right:9pt;mso-wrap-distance-bottom:0;mso-position-horizontal:absolute;mso-position-horizontal-relative:margin;mso-position-vertical:absolute;mso-position-vertical-relative:text;mso-width-percent:0;mso-width-relative:margin;v-text-anchor:top" o:gfxdata="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" fillcolor="white [3201]" stroked="f" strokeweight=".5pt">
+                <v:textbox>
+                  <w:txbxContent>
+                    <w:p>
+                      <w:bookmarkStart w:id="1" w:name="_GoBack"/>
+                      <w:r>
+                        <w:rPr>
+                          <w:sz w:val="21"/>
+                          <w:lang w:val="es-MX"/>
+                        </w:rPr>
+                        <w:t xml:space="preserve">FOLIO: </w:t>
+                      </w:r>
+                      <w:r>
+                        <w:rPr>
+                          <w:lang w:val="es-MX"/>
+                        </w:rPr>
+                        <w:t>${folio}</w:t>
+                      </w:r>
+                      <w:bookmarkEnd w:id="1"/>
+                    </w:p>
+                  </w:txbxContent>
+                </v:textbox>
+                <w10:wrap anchorx="margin"/>
+              </v:shape>
+            </w:pict>
+          </mc:Fallback>
+        </mc:AlternateContent>
       </w:r>
       <w:r>
         <w:rPr>
@@ -275,8 +379,21 @@
           <w:sz w:val="21"/>
           <w:lang w:val="es-MX"/>
         </w:rPr>
-        <w:tab/>
-        <w:t xml:space="preserve"> RECURSO: </w:t>
+        <w:t xml:space="preserve">                                     </w:t>
+      </w:r>
+      <w:r>
+        <w:rPr>
+          <w:sz w:val="21"/>
+          <w:lang w:val="es-MX"/>
+        </w:rPr>
+        <w:t xml:space="preserve">                                            </w:t>
+      </w:r>
+      <w:r>
+        <w:rPr>
+          <w:sz w:val="21"/>
+          <w:lang w:val="es-MX"/>
+        </w:rPr>
+        <w:t xml:space="preserve"> </w:t>
       </w:r>
     </w:p>
     <w:p>
@@ -287,27 +404,6 @@
           <w:lang w:val="es-MX"/>
         </w:rPr>
       </w:pPr>
-      <w:r>
-        <w:rPr>
-          <w:sz w:val="21"/>
-          <w:lang w:val="es-MX"/>
-        </w:rPr>
-        <w:t xml:space="preserve">FOLIO: </w:t>
-      </w:r>
-      <w:r>
-        <w:rPr>
-          <w:lang w:val="es-MX"/>
-        </w:rPr>
-        <w:t>${folio</w:t>
-      </w:r>
-      <w:bookmarkStart w:id="0" w:name="_GoBack"/>
-      <w:bookmarkEnd w:id="0"/>
-      <w:r>
-        <w:rPr>
-          <w:lang w:val="es-MX"/>
-        </w:rPr>
-        <w:t>}</w:t>
-      </w:r>
     </w:p>
     <w:tbl>
       <w:tblPr>
@@ -483,21 +579,7 @@
               <w:rPr>
                 <w:lang w:val="es-MX"/>
               </w:rPr>
-              <w:t xml:space="preserve">    ${</w:t>
-            </w:r>
-            <w:proofErr w:type="spellStart"/>
-            <w:r>
-              <w:rPr>
-                <w:lang w:val="es-MX"/>
-              </w:rPr>
-              <w:t>dia</w:t>
-            </w:r>
-            <w:proofErr w:type="spellEnd"/>
-            <w:r>
-              <w:rPr>
-                <w:lang w:val="es-MX"/>
-              </w:rPr>
-              <w:t>}</w:t>
+              <w:t xml:space="preserve">    ${dia}</w:t>
             </w:r>
           </w:p>
         </w:tc>

</xml_diff>

<commit_message>
se agrego la ubicacion del producto  en el database como en el modelo y controlador
</commit_message>
<xml_diff>
--- a/public/plantillasDoc/formato1.docx
+++ b/public/plantillasDoc/formato1.docx
@@ -286,7 +286,6 @@
                       <wps:txbx>
                         <w:txbxContent>
                           <w:p>
-                            <w:bookmarkStart w:id="0" w:name="_GoBack"/>
                             <w:r>
                               <w:rPr>
                                 <w:sz w:val="21"/>
@@ -300,7 +299,6 @@
                               </w:rPr>
                               <w:t>${folio}</w:t>
                             </w:r>
-                            <w:bookmarkEnd w:id="0"/>
                           </w:p>
                         </w:txbxContent>
                       </wps:txbx>
@@ -579,7 +577,21 @@
               <w:rPr>
                 <w:lang w:val="es-MX"/>
               </w:rPr>
-              <w:t xml:space="preserve">    ${dia}</w:t>
+              <w:t xml:space="preserve">    ${</w:t>
+            </w:r>
+            <w:proofErr w:type="spellStart"/>
+            <w:r>
+              <w:rPr>
+                <w:lang w:val="es-MX"/>
+              </w:rPr>
+              <w:t>dia</w:t>
+            </w:r>
+            <w:proofErr w:type="spellEnd"/>
+            <w:r>
+              <w:rPr>
+                <w:lang w:val="es-MX"/>
+              </w:rPr>
+              <w:t>}</w:t>
             </w:r>
           </w:p>
         </w:tc>
@@ -1772,9 +1784,8 @@
         <w:spacing w:line="259" w:lineRule="auto"/>
         <w:ind w:left="15"/>
       </w:pPr>
-      <w:r>
-        <w:t>MIGUEL FORMS-06</w:t>
-      </w:r>
+      <w:bookmarkStart w:id="0" w:name="_GoBack"/>
+      <w:bookmarkEnd w:id="0"/>
     </w:p>
     <w:sectPr>
       <w:pgSz w:w="12240" w:h="15840"/>

</xml_diff>